<commit_message>
Revue 2, first test module
</commit_message>
<xml_diff>
--- a/Revue 1/Livrables/Livrable1.docx
+++ b/Revue 1/Livrables/Livrable1.docx
@@ -29,12 +29,12 @@
             <wp:extent cx="4089400" cy="985838"/>
             <wp:effectExtent b="0" l="0" r="0" t="0"/>
             <wp:wrapNone/>
-            <wp:docPr id="10" name="image1.png"/>
+            <wp:docPr id="10" name="image2.png"/>
             <a:graphic>
               <a:graphicData uri="http://schemas.openxmlformats.org/drawingml/2006/picture">
                 <pic:pic>
                   <pic:nvPicPr>
-                    <pic:cNvPr id="0" name="image1.png"/>
+                    <pic:cNvPr id="0" name="image2.png"/>
                     <pic:cNvPicPr preferRelativeResize="0"/>
                   </pic:nvPicPr>
                   <pic:blipFill>
@@ -220,12 +220,12 @@
           <wp:inline distB="114300" distT="114300" distL="114300" distR="114300">
             <wp:extent cx="4405313" cy="2670995"/>
             <wp:effectExtent b="0" l="0" r="0" t="0"/>
-            <wp:docPr id="2" name="image8.png"/>
+            <wp:docPr id="2" name="image1.png"/>
             <a:graphic>
               <a:graphicData uri="http://schemas.openxmlformats.org/drawingml/2006/picture">
                 <pic:pic>
                   <pic:nvPicPr>
-                    <pic:cNvPr id="0" name="image8.png"/>
+                    <pic:cNvPr id="0" name="image1.png"/>
                     <pic:cNvPicPr preferRelativeResize="0"/>
                   </pic:nvPicPr>
                   <pic:blipFill>
@@ -2612,12 +2612,12 @@
           <wp:inline distB="114300" distT="114300" distL="114300" distR="114300">
             <wp:extent cx="4338638" cy="3051238"/>
             <wp:effectExtent b="0" l="0" r="0" t="0"/>
-            <wp:docPr id="4" name="image6.jpg"/>
+            <wp:docPr id="4" name="image5.jpg"/>
             <a:graphic>
               <a:graphicData uri="http://schemas.openxmlformats.org/drawingml/2006/picture">
                 <pic:pic>
                   <pic:nvPicPr>
-                    <pic:cNvPr id="0" name="image6.jpg"/>
+                    <pic:cNvPr id="0" name="image5.jpg"/>
                     <pic:cNvPicPr preferRelativeResize="0"/>
                   </pic:nvPicPr>
                   <pic:blipFill>
@@ -2687,12 +2687,12 @@
           <wp:inline distB="114300" distT="114300" distL="114300" distR="114300">
             <wp:extent cx="4454363" cy="3295422"/>
             <wp:effectExtent b="0" l="0" r="0" t="0"/>
-            <wp:docPr id="1" name="image2.jpg"/>
+            <wp:docPr id="1" name="image3.jpg"/>
             <a:graphic>
               <a:graphicData uri="http://schemas.openxmlformats.org/drawingml/2006/picture">
                 <pic:pic>
                   <pic:nvPicPr>
-                    <pic:cNvPr id="0" name="image2.jpg"/>
+                    <pic:cNvPr id="0" name="image3.jpg"/>
                     <pic:cNvPicPr preferRelativeResize="0"/>
                   </pic:nvPicPr>
                   <pic:blipFill>
@@ -2760,12 +2760,12 @@
           <wp:inline distB="114300" distT="114300" distL="114300" distR="114300">
             <wp:extent cx="5146227" cy="4231123"/>
             <wp:effectExtent b="0" l="0" r="0" t="0"/>
-            <wp:docPr id="9" name="image3.jpg"/>
+            <wp:docPr id="9" name="image6.jpg"/>
             <a:graphic>
               <a:graphicData uri="http://schemas.openxmlformats.org/drawingml/2006/picture">
                 <pic:pic>
                   <pic:nvPicPr>
-                    <pic:cNvPr id="0" name="image3.jpg"/>
+                    <pic:cNvPr id="0" name="image6.jpg"/>
                     <pic:cNvPicPr preferRelativeResize="0"/>
                   </pic:nvPicPr>
                   <pic:blipFill>
@@ -2833,12 +2833,12 @@
           <wp:inline distB="114300" distT="114300" distL="114300" distR="114300">
             <wp:extent cx="5731200" cy="3644900"/>
             <wp:effectExtent b="0" l="0" r="0" t="0"/>
-            <wp:docPr id="5" name="image5.jpg"/>
+            <wp:docPr id="5" name="image8.jpg"/>
             <a:graphic>
               <a:graphicData uri="http://schemas.openxmlformats.org/drawingml/2006/picture">
                 <pic:pic>
                   <pic:nvPicPr>
-                    <pic:cNvPr id="0" name="image5.jpg"/>
+                    <pic:cNvPr id="0" name="image8.jpg"/>
                     <pic:cNvPicPr preferRelativeResize="0"/>
                   </pic:nvPicPr>
                   <pic:blipFill>
@@ -3045,12 +3045,12 @@
           <wp:extent cx="2128838" cy="516082"/>
           <wp:effectExtent b="0" l="0" r="0" t="0"/>
           <wp:wrapNone/>
-          <wp:docPr id="8" name="image1.png"/>
+          <wp:docPr id="8" name="image2.png"/>
           <a:graphic>
             <a:graphicData uri="http://schemas.openxmlformats.org/drawingml/2006/picture">
               <pic:pic>
                 <pic:nvPicPr>
-                  <pic:cNvPr id="0" name="image1.png"/>
+                  <pic:cNvPr id="0" name="image2.png"/>
                   <pic:cNvPicPr preferRelativeResize="0"/>
                 </pic:nvPicPr>
                 <pic:blipFill>

</xml_diff>